<commit_message>
add "streams" to ScoreManager (buisness requirements)
</commit_message>
<xml_diff>
--- a/Wytyczne projektu.docx
+++ b/Wytyczne projektu.docx
@@ -217,6 +217,7 @@
       <w:pPr>
         <w:rPr>
           <w:b/>
+          <w:color w:val="E36C0A" w:themeColor="accent6" w:themeShade="BF"/>
           <w:sz w:val="13"/>
           <w:szCs w:val="13"/>
           <w:lang w:val="pl-PL"/>
@@ -269,6 +270,7 @@
       <w:proofErr w:type="spellStart"/>
       <w:r>
         <w:rPr>
+          <w:color w:val="E36C0A" w:themeColor="accent6" w:themeShade="BF"/>
           <w:sz w:val="13"/>
           <w:szCs w:val="13"/>
           <w:shd w:val="clear" w:color="auto" w:fill="FAF9F8"/>
@@ -279,22 +281,13 @@
       <w:proofErr w:type="spellEnd"/>
       <w:r>
         <w:rPr>
-          <w:sz w:val="13"/>
-          <w:szCs w:val="13"/>
-          <w:shd w:val="clear" w:color="auto" w:fill="FAF9F8"/>
-          <w:lang w:val="pl-PL"/>
-        </w:rPr>
-        <w:t xml:space="preserve"> oraz przy </w:t>
-      </w:r>
-      <w:r>
-        <w:rPr>
-          <w:color w:val="E36C0A" w:themeColor="accent6" w:themeShade="BF"/>
-          <w:sz w:val="13"/>
-          <w:szCs w:val="13"/>
-          <w:shd w:val="clear" w:color="auto" w:fill="FAF9F8"/>
-          <w:lang w:val="pl-PL"/>
-        </w:rPr>
-        <w:t>pomocy strzałek na klawiaturze</w:t>
+          <w:color w:val="E36C0A" w:themeColor="accent6" w:themeShade="BF"/>
+          <w:sz w:val="13"/>
+          <w:szCs w:val="13"/>
+          <w:shd w:val="clear" w:color="auto" w:fill="FAF9F8"/>
+          <w:lang w:val="pl-PL"/>
+        </w:rPr>
+        <w:t xml:space="preserve"> oraz przy pomocy strzałek na klawiaturze</w:t>
       </w:r>
       <w:r>
         <w:rPr>
@@ -314,6 +307,7 @@
           <w:numId w:val="5"/>
         </w:numPr>
         <w:rPr>
+          <w:color w:val="E36C0A" w:themeColor="accent6" w:themeShade="BF"/>
           <w:sz w:val="13"/>
           <w:szCs w:val="13"/>
           <w:lang w:val="pl-PL"/>
@@ -332,6 +326,7 @@
       <w:proofErr w:type="spellStart"/>
       <w:r>
         <w:rPr>
+          <w:color w:val="E36C0A" w:themeColor="accent6" w:themeShade="BF"/>
           <w:sz w:val="13"/>
           <w:szCs w:val="13"/>
           <w:shd w:val="clear" w:color="auto" w:fill="FAF9F8"/>
@@ -342,22 +337,13 @@
       <w:proofErr w:type="spellEnd"/>
       <w:r>
         <w:rPr>
-          <w:sz w:val="13"/>
-          <w:szCs w:val="13"/>
-          <w:shd w:val="clear" w:color="auto" w:fill="FAF9F8"/>
-          <w:lang w:val="pl-PL"/>
-        </w:rPr>
-        <w:t xml:space="preserve"> </w:t>
-      </w:r>
-      <w:r>
-        <w:rPr>
-          <w:color w:val="E36C0A" w:themeColor="accent6" w:themeShade="BF"/>
-          <w:sz w:val="13"/>
-          <w:szCs w:val="13"/>
-          <w:shd w:val="clear" w:color="auto" w:fill="FAF9F8"/>
-          <w:lang w:val="pl-PL"/>
-        </w:rPr>
-        <w:t>oraz spacji.</w:t>
+          <w:color w:val="E36C0A" w:themeColor="accent6" w:themeShade="BF"/>
+          <w:sz w:val="13"/>
+          <w:szCs w:val="13"/>
+          <w:shd w:val="clear" w:color="auto" w:fill="FAF9F8"/>
+          <w:lang w:val="pl-PL"/>
+        </w:rPr>
+        <w:t xml:space="preserve"> oraz spacji.</w:t>
       </w:r>
       <w:r>
         <w:rPr>
@@ -377,13 +363,15 @@
           <w:numId w:val="5"/>
         </w:numPr>
         <w:rPr>
-          <w:sz w:val="13"/>
-          <w:szCs w:val="13"/>
-          <w:lang w:val="pl-PL"/>
-        </w:rPr>
-      </w:pPr>
-      <w:r>
-        <w:rPr>
+          <w:color w:val="E36C0A" w:themeColor="accent6" w:themeShade="BF"/>
+          <w:sz w:val="13"/>
+          <w:szCs w:val="13"/>
+          <w:lang w:val="pl-PL"/>
+        </w:rPr>
+      </w:pPr>
+      <w:r>
+        <w:rPr>
+          <w:color w:val="E36C0A" w:themeColor="accent6" w:themeShade="BF"/>
           <w:sz w:val="13"/>
           <w:szCs w:val="13"/>
           <w:shd w:val="clear" w:color="auto" w:fill="FAF9F8"/>
@@ -393,6 +381,7 @@
       </w:r>
       <w:r>
         <w:rPr>
+          <w:color w:val="E36C0A" w:themeColor="accent6" w:themeShade="BF"/>
           <w:sz w:val="13"/>
           <w:szCs w:val="13"/>
           <w:lang w:val="pl-PL"/>
@@ -437,32 +426,25 @@
           <w:numId w:val="6"/>
         </w:numPr>
         <w:rPr>
-          <w:sz w:val="13"/>
-          <w:szCs w:val="13"/>
-          <w:lang w:val="pl-PL"/>
-        </w:rPr>
-      </w:pPr>
-      <w:r>
-        <w:rPr>
-          <w:color w:val="E36C0A" w:themeColor="accent6" w:themeShade="BF"/>
-          <w:sz w:val="13"/>
-          <w:szCs w:val="13"/>
-          <w:shd w:val="clear" w:color="auto" w:fill="FAF9F8"/>
-          <w:lang w:val="pl-PL"/>
-        </w:rPr>
-        <w:t>-wrogowie powinni pojawiać się w liniach (</w:t>
-      </w:r>
-      <w:r>
-        <w:rPr>
-          <w:sz w:val="13"/>
-          <w:szCs w:val="13"/>
-          <w:shd w:val="clear" w:color="auto" w:fill="FAF9F8"/>
-          <w:lang w:val="pl-PL"/>
-        </w:rPr>
-        <w:t>ilość wrogów na linię powinna być uzależniona od poziomu trudności)</w:t>
-      </w:r>
-      <w:r>
-        <w:rPr>
+          <w:color w:val="E36C0A" w:themeColor="accent6" w:themeShade="BF"/>
+          <w:sz w:val="13"/>
+          <w:szCs w:val="13"/>
+          <w:lang w:val="pl-PL"/>
+        </w:rPr>
+      </w:pPr>
+      <w:r>
+        <w:rPr>
+          <w:color w:val="E36C0A" w:themeColor="accent6" w:themeShade="BF"/>
+          <w:sz w:val="13"/>
+          <w:szCs w:val="13"/>
+          <w:shd w:val="clear" w:color="auto" w:fill="FAF9F8"/>
+          <w:lang w:val="pl-PL"/>
+        </w:rPr>
+        <w:t>-wrogowie powinni pojawiać się w liniach (ilość wrogów na linię powinna być uzależniona od poziomu trudności)</w:t>
+      </w:r>
+      <w:r>
+        <w:rPr>
+          <w:color w:val="E36C0A" w:themeColor="accent6" w:themeShade="BF"/>
           <w:sz w:val="13"/>
           <w:szCs w:val="13"/>
           <w:lang w:val="pl-PL"/>
@@ -478,32 +460,25 @@
           <w:numId w:val="6"/>
         </w:numPr>
         <w:rPr>
-          <w:sz w:val="13"/>
-          <w:szCs w:val="13"/>
-          <w:lang w:val="pl-PL"/>
-        </w:rPr>
-      </w:pPr>
-      <w:r>
-        <w:rPr>
-          <w:color w:val="E36C0A" w:themeColor="accent6" w:themeShade="BF"/>
-          <w:sz w:val="13"/>
-          <w:szCs w:val="13"/>
-          <w:shd w:val="clear" w:color="auto" w:fill="FAF9F8"/>
-          <w:lang w:val="pl-PL"/>
-        </w:rPr>
-        <w:t>-wrogowie powinni przesuwać się liniami w prawo i lew</w:t>
-      </w:r>
-      <w:r>
-        <w:rPr>
-          <w:sz w:val="13"/>
-          <w:szCs w:val="13"/>
-          <w:shd w:val="clear" w:color="auto" w:fill="FAF9F8"/>
-          <w:lang w:val="pl-PL"/>
-        </w:rPr>
-        <w:t>o, przesuwając się niżej co czas określony w ustawieniach.</w:t>
-      </w:r>
-      <w:r>
-        <w:rPr>
+          <w:color w:val="E36C0A" w:themeColor="accent6" w:themeShade="BF"/>
+          <w:sz w:val="13"/>
+          <w:szCs w:val="13"/>
+          <w:lang w:val="pl-PL"/>
+        </w:rPr>
+      </w:pPr>
+      <w:r>
+        <w:rPr>
+          <w:color w:val="E36C0A" w:themeColor="accent6" w:themeShade="BF"/>
+          <w:sz w:val="13"/>
+          <w:szCs w:val="13"/>
+          <w:shd w:val="clear" w:color="auto" w:fill="FAF9F8"/>
+          <w:lang w:val="pl-PL"/>
+        </w:rPr>
+        <w:t>-wrogowie powinni przesuwać się liniami w prawo i lewo, przesuwając się niżej co czas określony w ustawieniach.</w:t>
+      </w:r>
+      <w:r>
+        <w:rPr>
+          <w:color w:val="E36C0A" w:themeColor="accent6" w:themeShade="BF"/>
           <w:sz w:val="13"/>
           <w:szCs w:val="13"/>
           <w:lang w:val="pl-PL"/>
@@ -519,13 +494,15 @@
           <w:numId w:val="6"/>
         </w:numPr>
         <w:rPr>
-          <w:sz w:val="13"/>
-          <w:szCs w:val="13"/>
-          <w:lang w:val="pl-PL"/>
-        </w:rPr>
-      </w:pPr>
-      <w:r>
-        <w:rPr>
+          <w:color w:val="E36C0A" w:themeColor="accent6" w:themeShade="BF"/>
+          <w:sz w:val="13"/>
+          <w:szCs w:val="13"/>
+          <w:lang w:val="pl-PL"/>
+        </w:rPr>
+      </w:pPr>
+      <w:r>
+        <w:rPr>
+          <w:color w:val="E36C0A" w:themeColor="accent6" w:themeShade="BF"/>
           <w:sz w:val="13"/>
           <w:szCs w:val="13"/>
           <w:shd w:val="clear" w:color="auto" w:fill="FAF9F8"/>
@@ -535,6 +512,7 @@
       </w:r>
       <w:r>
         <w:rPr>
+          <w:color w:val="E36C0A" w:themeColor="accent6" w:themeShade="BF"/>
           <w:sz w:val="13"/>
           <w:szCs w:val="13"/>
           <w:lang w:val="pl-PL"/>
@@ -647,13 +625,15 @@
           <w:numId w:val="7"/>
         </w:numPr>
         <w:rPr>
-          <w:sz w:val="13"/>
-          <w:szCs w:val="13"/>
-          <w:lang w:val="pl-PL"/>
-        </w:rPr>
-      </w:pPr>
-      <w:r>
-        <w:rPr>
+          <w:color w:val="E36C0A" w:themeColor="accent6" w:themeShade="BF"/>
+          <w:sz w:val="13"/>
+          <w:szCs w:val="13"/>
+          <w:lang w:val="pl-PL"/>
+        </w:rPr>
+      </w:pPr>
+      <w:r>
+        <w:rPr>
+          <w:color w:val="E36C0A" w:themeColor="accent6" w:themeShade="BF"/>
           <w:sz w:val="13"/>
           <w:szCs w:val="13"/>
           <w:shd w:val="clear" w:color="auto" w:fill="FAF9F8"/>
@@ -664,6 +644,7 @@
       <w:proofErr w:type="spellStart"/>
       <w:r>
         <w:rPr>
+          <w:color w:val="E36C0A" w:themeColor="accent6" w:themeShade="BF"/>
           <w:sz w:val="13"/>
           <w:szCs w:val="13"/>
           <w:shd w:val="clear" w:color="auto" w:fill="FAF9F8"/>
@@ -674,6 +655,7 @@
       <w:proofErr w:type="spellEnd"/>
       <w:r>
         <w:rPr>
+          <w:color w:val="E36C0A" w:themeColor="accent6" w:themeShade="BF"/>
           <w:sz w:val="13"/>
           <w:szCs w:val="13"/>
           <w:lang w:val="pl-PL"/>
@@ -689,13 +671,15 @@
           <w:numId w:val="7"/>
         </w:numPr>
         <w:rPr>
-          <w:sz w:val="13"/>
-          <w:szCs w:val="13"/>
-          <w:lang w:val="pl-PL"/>
-        </w:rPr>
-      </w:pPr>
-      <w:r>
-        <w:rPr>
+          <w:color w:val="E36C0A" w:themeColor="accent6" w:themeShade="BF"/>
+          <w:sz w:val="13"/>
+          <w:szCs w:val="13"/>
+          <w:lang w:val="pl-PL"/>
+        </w:rPr>
+      </w:pPr>
+      <w:r>
+        <w:rPr>
+          <w:color w:val="E36C0A" w:themeColor="accent6" w:themeShade="BF"/>
           <w:sz w:val="13"/>
           <w:szCs w:val="13"/>
           <w:shd w:val="clear" w:color="auto" w:fill="FAF9F8"/>
@@ -712,13 +696,15 @@
           <w:numId w:val="7"/>
         </w:numPr>
         <w:rPr>
-          <w:sz w:val="13"/>
-          <w:szCs w:val="13"/>
-          <w:lang w:val="pl-PL"/>
-        </w:rPr>
-      </w:pPr>
-      <w:r>
-        <w:rPr>
+          <w:color w:val="E36C0A" w:themeColor="accent6" w:themeShade="BF"/>
+          <w:sz w:val="13"/>
+          <w:szCs w:val="13"/>
+          <w:lang w:val="pl-PL"/>
+        </w:rPr>
+      </w:pPr>
+      <w:r>
+        <w:rPr>
+          <w:color w:val="E36C0A" w:themeColor="accent6" w:themeShade="BF"/>
           <w:sz w:val="13"/>
           <w:szCs w:val="13"/>
           <w:shd w:val="clear" w:color="auto" w:fill="FAF9F8"/>
@@ -729,6 +715,7 @@
       <w:proofErr w:type="spellStart"/>
       <w:r>
         <w:rPr>
+          <w:color w:val="E36C0A" w:themeColor="accent6" w:themeShade="BF"/>
           <w:sz w:val="13"/>
           <w:szCs w:val="13"/>
           <w:shd w:val="clear" w:color="auto" w:fill="FAF9F8"/>
@@ -739,6 +726,7 @@
       <w:proofErr w:type="spellEnd"/>
       <w:r>
         <w:rPr>
+          <w:color w:val="E36C0A" w:themeColor="accent6" w:themeShade="BF"/>
           <w:sz w:val="13"/>
           <w:szCs w:val="13"/>
           <w:shd w:val="clear" w:color="auto" w:fill="FAF9F8"/>
@@ -748,6 +736,7 @@
       </w:r>
       <w:r>
         <w:rPr>
+          <w:color w:val="E36C0A" w:themeColor="accent6" w:themeShade="BF"/>
           <w:sz w:val="13"/>
           <w:szCs w:val="13"/>
           <w:lang w:val="pl-PL"/>
@@ -763,13 +752,15 @@
           <w:numId w:val="7"/>
         </w:numPr>
         <w:rPr>
-          <w:sz w:val="13"/>
-          <w:szCs w:val="13"/>
-          <w:lang w:val="pl-PL"/>
-        </w:rPr>
-      </w:pPr>
-      <w:r>
-        <w:rPr>
+          <w:color w:val="E36C0A" w:themeColor="accent6" w:themeShade="BF"/>
+          <w:sz w:val="13"/>
+          <w:szCs w:val="13"/>
+          <w:lang w:val="pl-PL"/>
+        </w:rPr>
+      </w:pPr>
+      <w:r>
+        <w:rPr>
+          <w:color w:val="E36C0A" w:themeColor="accent6" w:themeShade="BF"/>
           <w:sz w:val="13"/>
           <w:szCs w:val="13"/>
           <w:shd w:val="clear" w:color="auto" w:fill="FAF9F8"/>
@@ -779,6 +770,7 @@
       </w:r>
       <w:r>
         <w:rPr>
+          <w:color w:val="E36C0A" w:themeColor="accent6" w:themeShade="BF"/>
           <w:sz w:val="13"/>
           <w:szCs w:val="13"/>
           <w:lang w:val="pl-PL"/>
@@ -794,13 +786,15 @@
           <w:numId w:val="7"/>
         </w:numPr>
         <w:rPr>
-          <w:sz w:val="13"/>
-          <w:szCs w:val="13"/>
-          <w:lang w:val="pl-PL"/>
-        </w:rPr>
-      </w:pPr>
-      <w:r>
-        <w:rPr>
+          <w:color w:val="E36C0A" w:themeColor="accent6" w:themeShade="BF"/>
+          <w:sz w:val="13"/>
+          <w:szCs w:val="13"/>
+          <w:lang w:val="pl-PL"/>
+        </w:rPr>
+      </w:pPr>
+      <w:r>
+        <w:rPr>
+          <w:color w:val="E36C0A" w:themeColor="accent6" w:themeShade="BF"/>
           <w:sz w:val="13"/>
           <w:szCs w:val="13"/>
           <w:shd w:val="clear" w:color="auto" w:fill="FAF9F8"/>
@@ -810,6 +804,7 @@
       </w:r>
       <w:r>
         <w:rPr>
+          <w:color w:val="E36C0A" w:themeColor="accent6" w:themeShade="BF"/>
           <w:sz w:val="13"/>
           <w:szCs w:val="13"/>
           <w:lang w:val="pl-PL"/>
@@ -825,13 +820,15 @@
           <w:numId w:val="7"/>
         </w:numPr>
         <w:rPr>
-          <w:sz w:val="13"/>
-          <w:szCs w:val="13"/>
-          <w:lang w:val="pl-PL"/>
-        </w:rPr>
-      </w:pPr>
-      <w:r>
-        <w:rPr>
+          <w:color w:val="E36C0A" w:themeColor="accent6" w:themeShade="BF"/>
+          <w:sz w:val="13"/>
+          <w:szCs w:val="13"/>
+          <w:lang w:val="pl-PL"/>
+        </w:rPr>
+      </w:pPr>
+      <w:r>
+        <w:rPr>
+          <w:color w:val="E36C0A" w:themeColor="accent6" w:themeShade="BF"/>
           <w:sz w:val="13"/>
           <w:szCs w:val="13"/>
           <w:shd w:val="clear" w:color="auto" w:fill="FAF9F8"/>
@@ -841,6 +838,7 @@
       </w:r>
       <w:r>
         <w:rPr>
+          <w:color w:val="E36C0A" w:themeColor="accent6" w:themeShade="BF"/>
           <w:sz w:val="13"/>
           <w:szCs w:val="13"/>
           <w:lang w:val="pl-PL"/>
@@ -856,44 +854,15 @@
           <w:numId w:val="7"/>
         </w:numPr>
         <w:rPr>
-          <w:sz w:val="13"/>
-          <w:szCs w:val="13"/>
-          <w:lang w:val="pl-PL"/>
-        </w:rPr>
-      </w:pPr>
-      <w:r>
-        <w:rPr>
-          <w:sz w:val="13"/>
-          <w:szCs w:val="13"/>
-          <w:shd w:val="clear" w:color="auto" w:fill="FAF9F8"/>
-          <w:lang w:val="pl-PL"/>
-        </w:rPr>
-        <w:t>prędkość opadania wrogów</w:t>
-      </w:r>
-      <w:r>
-        <w:rPr>
-          <w:sz w:val="13"/>
-          <w:szCs w:val="13"/>
-          <w:lang w:val="pl-PL"/>
-        </w:rPr>
-        <w:t xml:space="preserve"> </w:t>
-      </w:r>
-    </w:p>
-    <w:p>
-      <w:pPr>
-        <w:pStyle w:val="Akapitzlist"/>
-        <w:numPr>
-          <w:ilvl w:val="1"/>
-          <w:numId w:val="7"/>
-        </w:numPr>
-        <w:rPr>
-          <w:sz w:val="13"/>
-          <w:szCs w:val="13"/>
-          <w:lang w:val="pl-PL"/>
-        </w:rPr>
-      </w:pPr>
-      <w:r>
-        <w:rPr>
+          <w:color w:val="E36C0A" w:themeColor="accent6" w:themeShade="BF"/>
+          <w:sz w:val="13"/>
+          <w:szCs w:val="13"/>
+          <w:lang w:val="pl-PL"/>
+        </w:rPr>
+      </w:pPr>
+      <w:r>
+        <w:rPr>
+          <w:color w:val="E36C0A" w:themeColor="accent6" w:themeShade="BF"/>
           <w:sz w:val="13"/>
           <w:szCs w:val="13"/>
           <w:shd w:val="clear" w:color="auto" w:fill="FAF9F8"/>
@@ -903,6 +872,7 @@
       </w:r>
       <w:r>
         <w:rPr>
+          <w:color w:val="E36C0A" w:themeColor="accent6" w:themeShade="BF"/>
           <w:sz w:val="13"/>
           <w:szCs w:val="13"/>
           <w:lang w:val="pl-PL"/>
@@ -918,13 +888,15 @@
           <w:numId w:val="7"/>
         </w:numPr>
         <w:rPr>
-          <w:sz w:val="13"/>
-          <w:szCs w:val="13"/>
-          <w:lang w:val="pl-PL"/>
-        </w:rPr>
-      </w:pPr>
-      <w:r>
-        <w:rPr>
+          <w:color w:val="E36C0A" w:themeColor="accent6" w:themeShade="BF"/>
+          <w:sz w:val="13"/>
+          <w:szCs w:val="13"/>
+          <w:lang w:val="pl-PL"/>
+        </w:rPr>
+      </w:pPr>
+      <w:r>
+        <w:rPr>
+          <w:color w:val="E36C0A" w:themeColor="accent6" w:themeShade="BF"/>
           <w:sz w:val="13"/>
           <w:szCs w:val="13"/>
           <w:shd w:val="clear" w:color="auto" w:fill="FAF9F8"/>
@@ -934,6 +906,7 @@
       </w:r>
       <w:r>
         <w:rPr>
+          <w:color w:val="E36C0A" w:themeColor="accent6" w:themeShade="BF"/>
           <w:sz w:val="13"/>
           <w:szCs w:val="13"/>
           <w:lang w:val="pl-PL"/>
@@ -978,23 +951,45 @@
           <w:numId w:val="8"/>
         </w:numPr>
         <w:rPr>
-          <w:sz w:val="13"/>
-          <w:szCs w:val="13"/>
-          <w:lang w:val="pl-PL"/>
-        </w:rPr>
-      </w:pPr>
-      <w:r>
-        <w:rPr>
-          <w:sz w:val="13"/>
-          <w:szCs w:val="13"/>
-          <w:shd w:val="clear" w:color="auto" w:fill="FAF9F8"/>
-          <w:lang w:val="pl-PL"/>
-        </w:rPr>
-        <w:t xml:space="preserve">W grze powinno zostać użyte przynajmniej 8 różnych komponentów Swing (w tym </w:t>
+          <w:color w:val="E36C0A" w:themeColor="accent6" w:themeShade="BF"/>
+          <w:sz w:val="13"/>
+          <w:szCs w:val="13"/>
+          <w:lang w:val="pl-PL"/>
+        </w:rPr>
+      </w:pPr>
+      <w:r>
+        <w:rPr>
+          <w:color w:val="E36C0A" w:themeColor="accent6" w:themeShade="BF"/>
+          <w:sz w:val="13"/>
+          <w:szCs w:val="13"/>
+          <w:shd w:val="clear" w:color="auto" w:fill="FAF9F8"/>
+          <w:lang w:val="pl-PL"/>
+        </w:rPr>
+        <w:t xml:space="preserve">W grze powinno zostać użyte przynajmniej </w:t>
+      </w:r>
+      <w:r>
+        <w:rPr>
+          <w:sz w:val="13"/>
+          <w:szCs w:val="13"/>
+          <w:shd w:val="clear" w:color="auto" w:fill="FAF9F8"/>
+          <w:lang w:val="pl-PL"/>
+        </w:rPr>
+        <w:t xml:space="preserve">8 różnych komponentów Swing </w:t>
+      </w:r>
+      <w:r>
+        <w:rPr>
+          <w:color w:val="E36C0A" w:themeColor="accent6" w:themeShade="BF"/>
+          <w:sz w:val="13"/>
+          <w:szCs w:val="13"/>
+          <w:shd w:val="clear" w:color="auto" w:fill="FAF9F8"/>
+          <w:lang w:val="pl-PL"/>
+        </w:rPr>
+        <w:t xml:space="preserve">(w tym </w:t>
       </w:r>
       <w:proofErr w:type="spellStart"/>
       <w:r>
         <w:rPr>
+          <w:color w:val="E36C0A" w:themeColor="accent6" w:themeShade="BF"/>
           <w:sz w:val="13"/>
           <w:szCs w:val="13"/>
           <w:shd w:val="clear" w:color="auto" w:fill="FAF9F8"/>
@@ -1005,6 +1000,7 @@
       <w:proofErr w:type="spellEnd"/>
       <w:r>
         <w:rPr>
+          <w:color w:val="E36C0A" w:themeColor="accent6" w:themeShade="BF"/>
           <w:sz w:val="13"/>
           <w:szCs w:val="13"/>
           <w:shd w:val="clear" w:color="auto" w:fill="FAF9F8"/>
@@ -1014,12 +1010,37 @@
       </w:r>
       <w:r>
         <w:rPr>
-          <w:sz w:val="13"/>
-          <w:szCs w:val="13"/>
-          <w:lang w:val="pl-PL"/>
-        </w:rPr>
-        <w:t xml:space="preserve"> </w:t>
-      </w:r>
+          <w:color w:val="E36C0A" w:themeColor="accent6" w:themeShade="BF"/>
+          <w:sz w:val="13"/>
+          <w:szCs w:val="13"/>
+          <w:lang w:val="pl-PL"/>
+        </w:rPr>
+        <w:t xml:space="preserve"> </w:t>
+      </w:r>
+      <w:r>
+        <w:rPr>
+          <w:color w:val="E36C0A" w:themeColor="accent6" w:themeShade="BF"/>
+          <w:sz w:val="13"/>
+          <w:szCs w:val="13"/>
+          <w:lang w:val="pl-PL"/>
+        </w:rPr>
+        <w:t>Nie liczyłem, ale myślę ze na pewno jest</w:t>
+      </w:r>
+    </w:p>
+    <w:p>
+      <w:pPr>
+        <w:pStyle w:val="Akapitzlist"/>
+        <w:numPr>
+          <w:ilvl w:val="0"/>
+          <w:numId w:val="8"/>
+        </w:numPr>
+        <w:rPr>
+          <w:color w:val="E36C0A" w:themeColor="accent6" w:themeShade="BF"/>
+          <w:sz w:val="13"/>
+          <w:szCs w:val="13"/>
+          <w:lang w:val="pl-PL"/>
+        </w:rPr>
+      </w:pPr>
     </w:p>
     <w:p>
       <w:pPr>
@@ -1029,6 +1050,7 @@
           <w:numId w:val="8"/>
         </w:numPr>
         <w:rPr>
+          <w:color w:val="E36C0A" w:themeColor="accent6" w:themeShade="BF"/>
           <w:sz w:val="13"/>
           <w:szCs w:val="13"/>
           <w:lang w:val="pl-PL"/>
@@ -1037,6 +1059,7 @@
       <w:proofErr w:type="spellStart"/>
       <w:r>
         <w:rPr>
+          <w:color w:val="E36C0A" w:themeColor="accent6" w:themeShade="BF"/>
           <w:sz w:val="13"/>
           <w:szCs w:val="13"/>
           <w:lang w:val="pl-PL"/>
@@ -1046,6 +1069,7 @@
       <w:proofErr w:type="spellEnd"/>
       <w:r>
         <w:rPr>
+          <w:color w:val="E36C0A" w:themeColor="accent6" w:themeShade="BF"/>
           <w:sz w:val="13"/>
           <w:szCs w:val="13"/>
           <w:lang w:val="pl-PL"/>
@@ -1055,6 +1079,7 @@
       <w:proofErr w:type="spellStart"/>
       <w:r>
         <w:rPr>
+          <w:color w:val="E36C0A" w:themeColor="accent6" w:themeShade="BF"/>
           <w:sz w:val="13"/>
           <w:szCs w:val="13"/>
           <w:lang w:val="pl-PL"/>
@@ -1064,6 +1089,7 @@
       <w:proofErr w:type="spellEnd"/>
       <w:r>
         <w:rPr>
+          <w:color w:val="E36C0A" w:themeColor="accent6" w:themeShade="BF"/>
           <w:sz w:val="13"/>
           <w:szCs w:val="13"/>
           <w:lang w:val="pl-PL"/>
@@ -1073,6 +1099,7 @@
       <w:proofErr w:type="spellStart"/>
       <w:r>
         <w:rPr>
+          <w:color w:val="E36C0A" w:themeColor="accent6" w:themeShade="BF"/>
           <w:sz w:val="13"/>
           <w:szCs w:val="13"/>
           <w:lang w:val="pl-PL"/>
@@ -1082,6 +1109,7 @@
       <w:proofErr w:type="spellEnd"/>
       <w:r>
         <w:rPr>
+          <w:color w:val="E36C0A" w:themeColor="accent6" w:themeShade="BF"/>
           <w:sz w:val="13"/>
           <w:szCs w:val="13"/>
           <w:lang w:val="pl-PL"/>
@@ -1097,13 +1125,15 @@
           <w:numId w:val="8"/>
         </w:numPr>
         <w:rPr>
-          <w:sz w:val="13"/>
-          <w:szCs w:val="13"/>
-          <w:lang w:val="pl-PL"/>
-        </w:rPr>
-      </w:pPr>
-      <w:r>
-        <w:rPr>
+          <w:color w:val="E36C0A" w:themeColor="accent6" w:themeShade="BF"/>
+          <w:sz w:val="13"/>
+          <w:szCs w:val="13"/>
+          <w:lang w:val="pl-PL"/>
+        </w:rPr>
+      </w:pPr>
+      <w:r>
+        <w:rPr>
+          <w:color w:val="E36C0A" w:themeColor="accent6" w:themeShade="BF"/>
           <w:sz w:val="13"/>
           <w:szCs w:val="13"/>
           <w:shd w:val="clear" w:color="auto" w:fill="FAF9F8"/>
@@ -1113,6 +1143,7 @@
       </w:r>
       <w:r>
         <w:rPr>
+          <w:color w:val="E36C0A" w:themeColor="accent6" w:themeShade="BF"/>
           <w:sz w:val="13"/>
           <w:szCs w:val="13"/>
           <w:lang w:val="pl-PL"/>
@@ -1128,29 +1159,21 @@
           <w:numId w:val="8"/>
         </w:numPr>
         <w:rPr>
-          <w:sz w:val="13"/>
-          <w:szCs w:val="13"/>
-          <w:lang w:val="pl-PL"/>
-        </w:rPr>
-      </w:pPr>
-      <w:r>
-        <w:rPr>
-          <w:sz w:val="13"/>
-          <w:szCs w:val="13"/>
-          <w:shd w:val="clear" w:color="auto" w:fill="FAF9F8"/>
-          <w:lang w:val="pl-PL"/>
-        </w:rPr>
-        <w:t xml:space="preserve">W grze powinny zostać wykorzystane przynajmniej 4 layouty </w:t>
-      </w:r>
-      <w:r>
-        <w:rPr>
-          <w:color w:val="E36C0A" w:themeColor="accent6" w:themeShade="BF"/>
-          <w:sz w:val="13"/>
-          <w:szCs w:val="13"/>
-          <w:shd w:val="clear" w:color="auto" w:fill="FAF9F8"/>
-          <w:lang w:val="pl-PL"/>
-        </w:rPr>
-        <w:t xml:space="preserve">(w tym przynajmniej 3 w obrębie jednego </w:t>
+          <w:color w:val="E36C0A" w:themeColor="accent6" w:themeShade="BF"/>
+          <w:sz w:val="13"/>
+          <w:szCs w:val="13"/>
+          <w:lang w:val="pl-PL"/>
+        </w:rPr>
+      </w:pPr>
+      <w:r>
+        <w:rPr>
+          <w:color w:val="E36C0A" w:themeColor="accent6" w:themeShade="BF"/>
+          <w:sz w:val="13"/>
+          <w:szCs w:val="13"/>
+          <w:shd w:val="clear" w:color="auto" w:fill="FAF9F8"/>
+          <w:lang w:val="pl-PL"/>
+        </w:rPr>
+        <w:t xml:space="preserve">W grze powinny zostać wykorzystane przynajmniej 4 layouty (w tym przynajmniej 3 w obrębie jednego </w:t>
       </w:r>
       <w:proofErr w:type="spellStart"/>
       <w:r>
@@ -1266,6 +1289,7 @@
       </w:pPr>
       <w:r>
         <w:rPr>
+          <w:color w:val="E36C0A" w:themeColor="accent6" w:themeShade="BF"/>
           <w:sz w:val="13"/>
           <w:szCs w:val="13"/>
           <w:shd w:val="clear" w:color="auto" w:fill="FAF9F8"/>
@@ -1286,22 +1310,13 @@
       <w:proofErr w:type="spellEnd"/>
       <w:r>
         <w:rPr>
-          <w:sz w:val="13"/>
-          <w:szCs w:val="13"/>
-          <w:shd w:val="clear" w:color="auto" w:fill="FAF9F8"/>
-          <w:lang w:val="pl-PL"/>
-        </w:rPr>
-        <w:t xml:space="preserve">, </w:t>
-      </w:r>
-      <w:r>
-        <w:rPr>
-          <w:color w:val="E36C0A" w:themeColor="accent6" w:themeShade="BF"/>
-          <w:sz w:val="13"/>
-          <w:szCs w:val="13"/>
-          <w:shd w:val="clear" w:color="auto" w:fill="FAF9F8"/>
-          <w:lang w:val="pl-PL"/>
-        </w:rPr>
-        <w:t>interfejsy oraz wątki.</w:t>
+          <w:color w:val="E36C0A" w:themeColor="accent6" w:themeShade="BF"/>
+          <w:sz w:val="13"/>
+          <w:szCs w:val="13"/>
+          <w:shd w:val="clear" w:color="auto" w:fill="FAF9F8"/>
+          <w:lang w:val="pl-PL"/>
+        </w:rPr>
+        <w:t>, interfejsy oraz wątki.</w:t>
       </w:r>
       <w:r>
         <w:rPr>
@@ -1389,32 +1404,25 @@
           <w:numId w:val="8"/>
         </w:numPr>
         <w:rPr>
-          <w:sz w:val="13"/>
-          <w:szCs w:val="13"/>
-          <w:lang w:val="pl-PL"/>
-        </w:rPr>
-      </w:pPr>
-      <w:r>
-        <w:rPr>
-          <w:color w:val="E36C0A" w:themeColor="accent6" w:themeShade="BF"/>
-          <w:sz w:val="13"/>
-          <w:szCs w:val="13"/>
-          <w:shd w:val="clear" w:color="auto" w:fill="FAF9F8"/>
-          <w:lang w:val="pl-PL"/>
-        </w:rPr>
-        <w:t xml:space="preserve">Gracz powinien mieć możliwość zobaczenia </w:t>
-      </w:r>
-      <w:r>
-        <w:rPr>
-          <w:sz w:val="13"/>
-          <w:szCs w:val="13"/>
-          <w:shd w:val="clear" w:color="auto" w:fill="FAF9F8"/>
-          <w:lang w:val="pl-PL"/>
-        </w:rPr>
-        <w:t>zasad gry</w:t>
-      </w:r>
-      <w:r>
-        <w:rPr>
+          <w:color w:val="E36C0A" w:themeColor="accent6" w:themeShade="BF"/>
+          <w:sz w:val="13"/>
+          <w:szCs w:val="13"/>
+          <w:lang w:val="pl-PL"/>
+        </w:rPr>
+      </w:pPr>
+      <w:r>
+        <w:rPr>
+          <w:color w:val="E36C0A" w:themeColor="accent6" w:themeShade="BF"/>
+          <w:sz w:val="13"/>
+          <w:szCs w:val="13"/>
+          <w:shd w:val="clear" w:color="auto" w:fill="FAF9F8"/>
+          <w:lang w:val="pl-PL"/>
+        </w:rPr>
+        <w:t>Gracz powinien mieć możliwość zobaczenia zasad gry</w:t>
+      </w:r>
+      <w:r>
+        <w:rPr>
+          <w:color w:val="E36C0A" w:themeColor="accent6" w:themeShade="BF"/>
           <w:sz w:val="13"/>
           <w:szCs w:val="13"/>
           <w:lang w:val="pl-PL"/>
@@ -1430,13 +1438,15 @@
           <w:numId w:val="8"/>
         </w:numPr>
         <w:rPr>
-          <w:sz w:val="13"/>
-          <w:szCs w:val="13"/>
-          <w:lang w:val="pl-PL"/>
-        </w:rPr>
-      </w:pPr>
-      <w:r>
-        <w:rPr>
+          <w:color w:val="E36C0A" w:themeColor="accent6" w:themeShade="BF"/>
+          <w:sz w:val="13"/>
+          <w:szCs w:val="13"/>
+          <w:lang w:val="pl-PL"/>
+        </w:rPr>
+      </w:pPr>
+      <w:r>
+        <w:rPr>
+          <w:color w:val="E36C0A" w:themeColor="accent6" w:themeShade="BF"/>
           <w:sz w:val="13"/>
           <w:szCs w:val="13"/>
           <w:shd w:val="clear" w:color="auto" w:fill="FAF9F8"/>
@@ -1446,6 +1456,7 @@
       </w:r>
       <w:r>
         <w:rPr>
+          <w:color w:val="E36C0A" w:themeColor="accent6" w:themeShade="BF"/>
           <w:sz w:val="13"/>
           <w:szCs w:val="13"/>
           <w:lang w:val="pl-PL"/>
@@ -1474,7 +1485,17 @@
           <w:shd w:val="clear" w:color="auto" w:fill="FAF9F8"/>
           <w:lang w:val="pl-PL"/>
         </w:rPr>
-        <w:t>Struktura klas (oraz ich ilość) nie jest narzucona, jednak klasy powinny mieć jasne przeznaczenie a ich struktura powinna być przejrzysta</w:t>
+        <w:t xml:space="preserve">Struktura klas (oraz ich ilość) nie jest narzucona, jednak klasy powinny </w:t>
+      </w:r>
+      <w:r>
+        <w:rPr>
+          <w:color w:val="E36C0A" w:themeColor="accent6" w:themeShade="BF"/>
+          <w:sz w:val="13"/>
+          <w:szCs w:val="13"/>
+          <w:shd w:val="clear" w:color="auto" w:fill="FAF9F8"/>
+          <w:lang w:val="pl-PL"/>
+        </w:rPr>
+        <w:t>mieć jasne przeznaczenie a ich struktura powinna być przejrzysta</w:t>
       </w:r>
       <w:r>
         <w:rPr>

</xml_diff>